<commit_message>
Task 4 and corrections Task 2
</commit_message>
<xml_diff>
--- a/Introduction_to_DWH_and_ETL_Business_Template.docx
+++ b/Introduction_to_DWH_and_ETL_Business_Template.docx
@@ -7756,39 +7756,7 @@
           <w:color w:val="0D0D0D"/>
           <w:shd w:val="clear" w:color="auto" w:fill="FFFFFF"/>
         </w:rPr>
-        <w:t xml:space="preserve"> a customer can have account in many banks and of course bank can have many customers. In CE_Rentals we store exact info about </w:t>
-      </w:r>
-      <w:r>
-        <w:rPr>
-          <w:rFonts w:ascii="Segoe UI" w:hAnsi="Segoe UI" w:cs="Segoe UI"/>
-          <w:color w:val="0D0D0D"/>
-          <w:shd w:val="clear" w:color="auto" w:fill="FFFFFF"/>
-        </w:rPr>
-        <w:t>rental</w:t>
-      </w:r>
-      <w:r>
-        <w:rPr>
-          <w:rFonts w:ascii="Segoe UI" w:hAnsi="Segoe UI" w:cs="Segoe UI"/>
-          <w:color w:val="0D0D0D"/>
-          <w:shd w:val="clear" w:color="auto" w:fill="FFFFFF"/>
-        </w:rPr>
-        <w:t xml:space="preserve"> (</w:t>
-      </w:r>
-      <w:r>
-        <w:rPr>
-          <w:rFonts w:ascii="Segoe UI" w:hAnsi="Segoe UI" w:cs="Segoe UI"/>
-          <w:color w:val="0D0D0D"/>
-          <w:shd w:val="clear" w:color="auto" w:fill="FFFFFF"/>
-        </w:rPr>
-        <w:t>transactions)</w:t>
-      </w:r>
-      <w:r>
-        <w:rPr>
-          <w:rFonts w:ascii="Segoe UI" w:hAnsi="Segoe UI" w:cs="Segoe UI"/>
-          <w:color w:val="0D0D0D"/>
-          <w:shd w:val="clear" w:color="auto" w:fill="FFFFFF"/>
-        </w:rPr>
-        <w:t xml:space="preserve"> how long is rental rudation who rented</w:t>
+        <w:t xml:space="preserve"> a customer can have account in many banks and of course bank can have many customers. In CE_Rentals we store exact info about rental (transactions) how long is rental rudation who rented</w:t>
       </w:r>
       <w:r>
         <w:rPr>
@@ -8219,23 +8187,7 @@
           <w:color w:val="0D0D0D"/>
           <w:shd w:val="clear" w:color="auto" w:fill="FFFFFF"/>
         </w:rPr>
-        <w:t>T</w:t>
-      </w:r>
-      <w:r>
-        <w:rPr>
-          <w:rFonts w:ascii="Segoe UI" w:hAnsi="Segoe UI" w:cs="Segoe UI"/>
-          <w:color w:val="0D0D0D"/>
-          <w:shd w:val="clear" w:color="auto" w:fill="FFFFFF"/>
-        </w:rPr>
-        <w:t>he rest tables in Type 1 (As it was mentioned in naming convention)</w:t>
-      </w:r>
-      <w:r>
-        <w:rPr>
-          <w:rFonts w:ascii="Segoe UI" w:hAnsi="Segoe UI" w:cs="Segoe UI"/>
-          <w:color w:val="0D0D0D"/>
-          <w:shd w:val="clear" w:color="auto" w:fill="FFFFFF"/>
-        </w:rPr>
-        <w:t xml:space="preserve"> which </w:t>
+        <w:t xml:space="preserve">The rest tables in Type 1 (As it was mentioned in naming convention) which </w:t>
       </w:r>
       <w:r>
         <w:rPr>
@@ -8269,8 +8221,111 @@
         </w:rPr>
         <w:t xml:space="preserve"> but it depends on business. I this case the other tables can have a need for some changes to overwrite some values. That’s also one of the reasons I make other tables (CE_Rentals, CE_Customers, CE_Payments and CE_Locations) SCD Type 1.</w:t>
       </w:r>
-      <w:bookmarkStart w:id="22" w:name="_GoBack"/>
-      <w:bookmarkEnd w:id="22"/>
+    </w:p>
+    <w:p>
+      <w:pPr>
+        <w:pStyle w:val="BodyText"/>
+      </w:pPr>
+    </w:p>
+    <w:p>
+      <w:pPr>
+        <w:pStyle w:val="BodyText"/>
+      </w:pPr>
+    </w:p>
+    <w:p>
+      <w:pPr>
+        <w:pStyle w:val="BodyText"/>
+      </w:pPr>
+    </w:p>
+    <w:p>
+      <w:pPr>
+        <w:pStyle w:val="BodyText"/>
+      </w:pPr>
+    </w:p>
+    <w:p>
+      <w:pPr>
+        <w:pStyle w:val="BodyText"/>
+      </w:pPr>
+    </w:p>
+    <w:p>
+      <w:pPr>
+        <w:pStyle w:val="BodyText"/>
+      </w:pPr>
+    </w:p>
+    <w:p>
+      <w:pPr>
+        <w:pStyle w:val="BodyText"/>
+      </w:pPr>
+    </w:p>
+    <w:p>
+      <w:pPr>
+        <w:pStyle w:val="BodyText"/>
+      </w:pPr>
+    </w:p>
+    <w:p>
+      <w:pPr>
+        <w:pStyle w:val="BodyText"/>
+      </w:pPr>
+    </w:p>
+    <w:p>
+      <w:pPr>
+        <w:pStyle w:val="BodyText"/>
+      </w:pPr>
+    </w:p>
+    <w:p>
+      <w:pPr>
+        <w:pStyle w:val="BodyText"/>
+      </w:pPr>
+    </w:p>
+    <w:p>
+      <w:pPr>
+        <w:pStyle w:val="BodyText"/>
+      </w:pPr>
+    </w:p>
+    <w:p>
+      <w:pPr>
+        <w:pStyle w:val="BodyText"/>
+      </w:pPr>
+    </w:p>
+    <w:p>
+      <w:pPr>
+        <w:pStyle w:val="BodyText"/>
+      </w:pPr>
+    </w:p>
+    <w:p>
+      <w:pPr>
+        <w:pStyle w:val="BodyText"/>
+      </w:pPr>
+    </w:p>
+    <w:p>
+      <w:pPr>
+        <w:pStyle w:val="BodyText"/>
+      </w:pPr>
+    </w:p>
+    <w:p>
+      <w:pPr>
+        <w:pStyle w:val="BodyText"/>
+      </w:pPr>
+    </w:p>
+    <w:p>
+      <w:pPr>
+        <w:pStyle w:val="BodyText"/>
+      </w:pPr>
+    </w:p>
+    <w:p>
+      <w:pPr>
+        <w:pStyle w:val="BodyText"/>
+      </w:pPr>
+    </w:p>
+    <w:p>
+      <w:pPr>
+        <w:pStyle w:val="BodyText"/>
+      </w:pPr>
+    </w:p>
+    <w:p>
+      <w:pPr>
+        <w:pStyle w:val="BodyText"/>
+      </w:pPr>
     </w:p>
     <w:p>
       <w:pPr>
@@ -8282,12 +8337,150 @@
         <w:pStyle w:val="Heading1"/>
         <w:ind w:left="431" w:hanging="431"/>
       </w:pPr>
-      <w:bookmarkStart w:id="23" w:name="_Toc155614193"/>
+      <w:bookmarkStart w:id="22" w:name="_Toc155614193"/>
       <w:bookmarkEnd w:id="20"/>
       <w:r>
         <w:t>Business Layer Dimensional Model</w:t>
       </w:r>
+      <w:bookmarkEnd w:id="22"/>
+    </w:p>
+    <w:p>
+      <w:pPr>
+        <w:pStyle w:val="BodyText"/>
+      </w:pPr>
+    </w:p>
+    <w:p>
+      <w:pPr>
+        <w:pStyle w:val="BodyText"/>
+        <w:rPr>
+          <w:noProof/>
+        </w:rPr>
+      </w:pPr>
+    </w:p>
+    <w:p>
+      <w:pPr>
+        <w:pStyle w:val="BodyText"/>
+        <w:rPr>
+          <w:noProof/>
+        </w:rPr>
+      </w:pPr>
+    </w:p>
+    <w:p>
+      <w:pPr>
+        <w:pStyle w:val="BodyText"/>
+      </w:pPr>
+      <w:r>
+        <w:rPr>
+          <w:noProof/>
+        </w:rPr>
+        <w:drawing>
+          <wp:inline distT="0" distB="0" distL="0" distR="0" wp14:anchorId="509A4BCB" wp14:editId="3FB4A22E">
+            <wp:extent cx="5941695" cy="3629660"/>
+            <wp:effectExtent l="0" t="0" r="1905" b="8890"/>
+            <wp:docPr id="4" name="Picture 4"/>
+            <wp:cNvGraphicFramePr>
+              <a:graphicFrameLocks xmlns:a="http://schemas.openxmlformats.org/drawingml/2006/main" noChangeAspect="1"/>
+            </wp:cNvGraphicFramePr>
+            <a:graphic xmlns:a="http://schemas.openxmlformats.org/drawingml/2006/main">
+              <a:graphicData uri="http://schemas.openxmlformats.org/drawingml/2006/picture">
+                <pic:pic xmlns:pic="http://schemas.openxmlformats.org/drawingml/2006/picture">
+                  <pic:nvPicPr>
+                    <pic:cNvPr id="4" name="Star_schema_Cycling.PNG"/>
+                    <pic:cNvPicPr/>
+                  </pic:nvPicPr>
+                  <pic:blipFill>
+                    <a:blip r:embed="rId13">
+                      <a:extLst>
+                        <a:ext uri="{28A0092B-C50C-407E-A947-70E740481C1C}">
+                          <a14:useLocalDpi xmlns:a14="http://schemas.microsoft.com/office/drawing/2010/main" val="0"/>
+                        </a:ext>
+                      </a:extLst>
+                    </a:blip>
+                    <a:stretch>
+                      <a:fillRect/>
+                    </a:stretch>
+                  </pic:blipFill>
+                  <pic:spPr>
+                    <a:xfrm>
+                      <a:off x="0" y="0"/>
+                      <a:ext cx="5941695" cy="3629660"/>
+                    </a:xfrm>
+                    <a:prstGeom prst="rect">
+                      <a:avLst/>
+                    </a:prstGeom>
+                  </pic:spPr>
+                </pic:pic>
+              </a:graphicData>
+            </a:graphic>
+          </wp:inline>
+        </w:drawing>
+      </w:r>
+    </w:p>
+    <w:p>
+      <w:pPr>
+        <w:pStyle w:val="BodyText"/>
+      </w:pPr>
+    </w:p>
+    <w:p>
+      <w:pPr>
+        <w:pStyle w:val="BodyText"/>
+      </w:pPr>
+      <w:r>
+        <w:t>describe all your metrics</w:t>
+      </w:r>
+    </w:p>
+    <w:p>
+      <w:pPr>
+        <w:pStyle w:val="BodyText"/>
+      </w:pPr>
+      <w:r>
+        <w:t xml:space="preserve">In fact table we get amount that should be paid, it’s in USD, </w:t>
+      </w:r>
+    </w:p>
+    <w:p>
+      <w:pPr>
+        <w:pStyle w:val="BodyText"/>
+      </w:pPr>
+      <w:r>
+        <w:t>We get amount multiplying rental_duration * disount_percent * minutes_price</w:t>
+      </w:r>
+    </w:p>
+    <w:p>
+      <w:pPr>
+        <w:pStyle w:val="BodyText"/>
+      </w:pPr>
+    </w:p>
+    <w:p>
+      <w:pPr>
+        <w:pStyle w:val="BodyText"/>
+      </w:pPr>
+      <w:r>
+        <w:t>Discount is between 0,8 to 1. If the client don’t have discount then it multiplies by 1.</w:t>
+      </w:r>
+      <w:r>
+        <w:br/>
+        <w:t>Discount depends on rental_duration. E.g. rental duration more than 10 minutes then discount is 0,9</w:t>
+      </w:r>
+    </w:p>
+    <w:p>
+      <w:pPr>
+        <w:pStyle w:val="BodyText"/>
+      </w:pPr>
+      <w:r>
+        <w:t>More than 30 minutes 0,8.</w:t>
+      </w:r>
+      <w:bookmarkStart w:id="23" w:name="_GoBack"/>
       <w:bookmarkEnd w:id="23"/>
+    </w:p>
+    <w:p>
+      <w:pPr>
+        <w:pStyle w:val="BodyText"/>
+      </w:pPr>
+    </w:p>
+    <w:p>
+      <w:pPr>
+        <w:pStyle w:val="BodyText"/>
+      </w:pPr>
     </w:p>
     <w:p>
       <w:pPr>
@@ -8341,9 +8534,9 @@
       </w:pPr>
     </w:p>
     <w:sectPr>
-      <w:headerReference w:type="default" r:id="rId13"/>
-      <w:footerReference w:type="default" r:id="rId14"/>
-      <w:footerReference w:type="first" r:id="rId15"/>
+      <w:headerReference w:type="default" r:id="rId14"/>
+      <w:footerReference w:type="default" r:id="rId15"/>
+      <w:footerReference w:type="first" r:id="rId16"/>
       <w:pgSz w:w="11909" w:h="16834" w:code="9"/>
       <w:pgMar w:top="1134" w:right="851" w:bottom="1134" w:left="1134" w:header="720" w:footer="720" w:gutter="567"/>
       <w:cols w:space="720"/>
@@ -8432,7 +8625,7 @@
         <w:sz w:val="18"/>
         <w:szCs w:val="18"/>
       </w:rPr>
-      <w:t>11</w:t>
+      <w:t>12</w:t>
     </w:r>
     <w:r>
       <w:rPr>
@@ -8463,11 +8656,21 @@
           <w:pPr>
             <w:pStyle w:val="Footer"/>
           </w:pPr>
-          <w:fldSimple w:instr=" DOCPROPERTY  Classification  \* MERGEFORMAT ">
-            <w:r>
-              <w:t>CONFIDENTIAL</w:t>
-            </w:r>
-          </w:fldSimple>
+          <w:r>
+            <w:fldChar w:fldCharType="begin"/>
+          </w:r>
+          <w:r>
+            <w:instrText xml:space="preserve"> DOCPROPERTY  Classification  \* MERGEFORMAT </w:instrText>
+          </w:r>
+          <w:r>
+            <w:fldChar w:fldCharType="separate"/>
+          </w:r>
+          <w:r>
+            <w:t>CONFIDENTIAL</w:t>
+          </w:r>
+          <w:r>
+            <w:fldChar w:fldCharType="end"/>
+          </w:r>
           <w:r>
             <w:tab/>
           </w:r>
@@ -8604,11 +8807,21 @@
           <w:pPr>
             <w:pStyle w:val="Footer"/>
           </w:pPr>
-          <w:fldSimple w:instr=" DOCPROPERTY  Classification  \* MERGEFORMAT ">
-            <w:r>
-              <w:t>CONFIDENTIAL</w:t>
-            </w:r>
-          </w:fldSimple>
+          <w:r>
+            <w:fldChar w:fldCharType="begin"/>
+          </w:r>
+          <w:r>
+            <w:instrText xml:space="preserve"> DOCPROPERTY  Classification  \* MERGEFORMAT </w:instrText>
+          </w:r>
+          <w:r>
+            <w:fldChar w:fldCharType="separate"/>
+          </w:r>
+          <w:r>
+            <w:t>CONFIDENTIAL</w:t>
+          </w:r>
+          <w:r>
+            <w:fldChar w:fldCharType="end"/>
+          </w:r>
         </w:p>
       </w:tc>
     </w:tr>
@@ -12167,12 +12380,17 @@
 </file>
 
 <file path=customXml/item1.xml><?xml version="1.0" encoding="utf-8"?>
-<?mso-contentType ?>
-<FormTemplates xmlns="http://schemas.microsoft.com/sharepoint/v3/contenttype/forms">
-  <Display>DocumentLibraryForm</Display>
-  <Edit>DocumentLibraryForm</Edit>
-  <New>DocumentLibraryForm</New>
-</FormTemplates>
+<p:properties xmlns:p="http://schemas.microsoft.com/office/2006/metadata/properties" xmlns:xsi="http://www.w3.org/2001/XMLSchema-instance" xmlns:pc="http://schemas.microsoft.com/office/infopath/2007/PartnerControls">
+  <documentManagement>
+    <SharedWithUsers xmlns="7f0dcb33-685e-48d8-b644-2ef2786c1229">
+      <UserInfo>
+        <DisplayName/>
+        <AccountId xsi:nil="true"/>
+        <AccountType/>
+      </UserInfo>
+    </SharedWithUsers>
+  </documentManagement>
+</p:properties>
 </file>
 
 <file path=customXml/item2.xml><?xml version="1.0" encoding="utf-8"?>
@@ -12361,23 +12579,20 @@
 </file>
 
 <file path=customXml/item3.xml><?xml version="1.0" encoding="utf-8"?>
-<p:properties xmlns:p="http://schemas.microsoft.com/office/2006/metadata/properties" xmlns:xsi="http://www.w3.org/2001/XMLSchema-instance" xmlns:pc="http://schemas.microsoft.com/office/infopath/2007/PartnerControls">
-  <documentManagement>
-    <SharedWithUsers xmlns="7f0dcb33-685e-48d8-b644-2ef2786c1229">
-      <UserInfo>
-        <DisplayName/>
-        <AccountId xsi:nil="true"/>
-        <AccountType/>
-      </UserInfo>
-    </SharedWithUsers>
-  </documentManagement>
-</p:properties>
+<?mso-contentType ?>
+<FormTemplates xmlns="http://schemas.microsoft.com/sharepoint/v3/contenttype/forms">
+  <Display>DocumentLibraryForm</Display>
+  <Edit>DocumentLibraryForm</Edit>
+  <New>DocumentLibraryForm</New>
+</FormTemplates>
 </file>
 
 <file path=customXml/itemProps1.xml><?xml version="1.0" encoding="utf-8"?>
-<ds:datastoreItem xmlns:ds="http://schemas.openxmlformats.org/officeDocument/2006/customXml" ds:itemID="{CEAD825D-2413-46BA-BB1F-DCE637B19B0C}">
+<ds:datastoreItem xmlns:ds="http://schemas.openxmlformats.org/officeDocument/2006/customXml" ds:itemID="{E4B4D352-B35B-4B3A-95D2-902933709BD2}">
   <ds:schemaRefs>
-    <ds:schemaRef ds:uri="http://schemas.microsoft.com/sharepoint/v3/contenttype/forms"/>
+    <ds:schemaRef ds:uri="http://schemas.microsoft.com/office/2006/metadata/properties"/>
+    <ds:schemaRef ds:uri="http://schemas.microsoft.com/office/infopath/2007/PartnerControls"/>
+    <ds:schemaRef ds:uri="7f0dcb33-685e-48d8-b644-2ef2786c1229"/>
   </ds:schemaRefs>
 </ds:datastoreItem>
 </file>
@@ -12402,11 +12617,9 @@
 </file>
 
 <file path=customXml/itemProps3.xml><?xml version="1.0" encoding="utf-8"?>
-<ds:datastoreItem xmlns:ds="http://schemas.openxmlformats.org/officeDocument/2006/customXml" ds:itemID="{E4B4D352-B35B-4B3A-95D2-902933709BD2}">
+<ds:datastoreItem xmlns:ds="http://schemas.openxmlformats.org/officeDocument/2006/customXml" ds:itemID="{CEAD825D-2413-46BA-BB1F-DCE637B19B0C}">
   <ds:schemaRefs>
-    <ds:schemaRef ds:uri="http://schemas.microsoft.com/office/2006/metadata/properties"/>
-    <ds:schemaRef ds:uri="http://schemas.microsoft.com/office/infopath/2007/PartnerControls"/>
-    <ds:schemaRef ds:uri="7f0dcb33-685e-48d8-b644-2ef2786c1229"/>
+    <ds:schemaRef ds:uri="http://schemas.microsoft.com/sharepoint/v3/contenttype/forms"/>
   </ds:schemaRefs>
 </ds:datastoreItem>
 </file>
</xml_diff>